<commit_message>
Updated to perserve Serial Number through reprogramming.  Updated programming instruction for reprogramming a device.
</commit_message>
<xml_diff>
--- a/ipe/Instructions.docx
+++ b/ipe/Instructions.docx
@@ -38,6 +38,32 @@
       <w:r>
         <w:t xml:space="preserve"> of embedded software.</w:t>
       </w:r>
+      <w:r>
+        <w:t xml:space="preserve">  The IPE is a free tool, which is downloaded along with the MPLAB IDE or can be downloaded independently (</w:t>
+      </w:r>
+      <w:hyperlink r:id="rId5" w:history="1">
+        <w:r>
+          <w:rPr>
+            <w:rStyle w:val="Hyperlink"/>
+          </w:rPr>
+          <w:t>http://microchip.wikidot.com</w:t>
+        </w:r>
+        <w:r>
+          <w:rPr>
+            <w:rStyle w:val="Hyperlink"/>
+          </w:rPr>
+          <w:t>/</w:t>
+        </w:r>
+        <w:r>
+          <w:rPr>
+            <w:rStyle w:val="Hyperlink"/>
+          </w:rPr>
+          <w:t>ipe:installation</w:t>
+        </w:r>
+      </w:hyperlink>
+      <w:r>
+        <w:t>).</w:t>
+      </w:r>
     </w:p>
     <w:p>
       <w:r>
@@ -51,13 +77,25 @@
         <w:t>optional</w:t>
       </w:r>
       <w:r>
-        <w:t>” are needed if unique serial number</w:t>
+        <w:t xml:space="preserve">” are needed if </w:t>
+      </w:r>
+      <w:r>
+        <w:t xml:space="preserve">a </w:t>
+      </w:r>
+      <w:r>
+        <w:t>unique serial number</w:t>
       </w:r>
       <w:r>
         <w:t xml:space="preserve"> for each CAN Servo-Node</w:t>
       </w:r>
       <w:r>
-        <w:t xml:space="preserve"> are desired.  </w:t>
+        <w:t xml:space="preserve"> </w:t>
+      </w:r>
+      <w:r>
+        <w:t>is</w:t>
+      </w:r>
+      <w:r>
+        <w:t xml:space="preserve"> desired.  </w:t>
       </w:r>
       <w:r>
         <w:t xml:space="preserve">The IPE </w:t>
@@ -88,10 +126,18 @@
       </w:r>
     </w:p>
     <w:p>
+      <w:r>
+        <w:t>Different sections exist below for ‘initial programming’ and ‘reprogramming’.  The difference exists because the serial number is programmed during initial programming, and then preserved within non-volatile memory when reprogramming the device.  If unique serial numbers are not required the ‘initial programming’ steps can always be performed, even when reprogramming a device.</w:t>
+      </w:r>
+    </w:p>
+    <w:p>
       <w:pPr>
         <w:pStyle w:val="Heading1"/>
       </w:pPr>
       <w:r>
+        <w:t xml:space="preserve">Initial </w:t>
+      </w:r>
+      <w:r>
         <w:t>Programming Steps</w:t>
       </w:r>
     </w:p>
@@ -362,8 +408,6 @@
       <w:r>
         <w:t>.</w:t>
       </w:r>
-      <w:bookmarkStart w:id="0" w:name="_GoBack"/>
-      <w:bookmarkEnd w:id="0"/>
     </w:p>
     <w:p>
       <w:pPr>
@@ -465,13 +509,16 @@
       <w:r>
         <w:t>VCS.</w:t>
       </w:r>
-      <w:r>
-        <w:br/>
-      </w:r>
-    </w:p>
-    <w:p>
-      <w:r>
-        <w:t>The programming operation is complete.</w:t>
+    </w:p>
+    <w:p>
+      <w:r>
+        <w:t xml:space="preserve">The </w:t>
+      </w:r>
+      <w:r>
+        <w:t xml:space="preserve">initial </w:t>
+      </w:r>
+      <w:r>
+        <w:t>programming operation is complete.</w:t>
       </w:r>
       <w:r>
         <w:t xml:space="preserve">  The below figure provides a</w:t>
@@ -505,7 +552,7 @@
                     <pic:cNvPicPr/>
                   </pic:nvPicPr>
                   <pic:blipFill>
-                    <a:blip r:embed="rId5"/>
+                    <a:blip r:embed="rId6"/>
                     <a:stretch>
                       <a:fillRect/>
                     </a:stretch>
@@ -526,6 +573,461 @@
         </w:drawing>
       </w:r>
     </w:p>
+    <w:p>
+      <w:pPr>
+        <w:pStyle w:val="Heading1"/>
+      </w:pPr>
+      <w:r>
+        <w:t>Rep</w:t>
+      </w:r>
+      <w:r>
+        <w:t>rogramming Steps</w:t>
+      </w:r>
+      <w:r>
+        <w:t xml:space="preserve"> (</w:t>
+      </w:r>
+      <w:r>
+        <w:rPr>
+          <w:b/>
+          <w:i/>
+        </w:rPr>
+        <w:t>optional</w:t>
+      </w:r>
+      <w:r>
+        <w:t>)</w:t>
+      </w:r>
+    </w:p>
+    <w:p>
+      <w:pPr>
+        <w:pStyle w:val="ListParagraph"/>
+        <w:numPr>
+          <w:ilvl w:val="0"/>
+          <w:numId w:val="2"/>
+        </w:numPr>
+      </w:pPr>
+      <w:r>
+        <w:t>Open the MPLAB IPE tool.</w:t>
+      </w:r>
+    </w:p>
+    <w:p>
+      <w:pPr>
+        <w:pStyle w:val="ListParagraph"/>
+        <w:numPr>
+          <w:ilvl w:val="0"/>
+          <w:numId w:val="2"/>
+        </w:numPr>
+      </w:pPr>
+      <w:r>
+        <w:t xml:space="preserve">Select: </w:t>
+      </w:r>
+      <w:r>
+        <w:rPr>
+          <w:i/>
+        </w:rPr>
+        <w:t>Settings &gt;&gt; Advanced Mode</w:t>
+      </w:r>
+      <w:r>
+        <w:t>.</w:t>
+      </w:r>
+    </w:p>
+    <w:p>
+      <w:pPr>
+        <w:pStyle w:val="ListParagraph"/>
+        <w:numPr>
+          <w:ilvl w:val="0"/>
+          <w:numId w:val="2"/>
+        </w:numPr>
+      </w:pPr>
+      <w:r>
+        <w:t xml:space="preserve">Enter password (‘microchip’ is default) and press: </w:t>
+      </w:r>
+      <w:r>
+        <w:rPr>
+          <w:i/>
+        </w:rPr>
+        <w:t>Log on</w:t>
+      </w:r>
+      <w:r>
+        <w:t>.</w:t>
+      </w:r>
+    </w:p>
+    <w:p>
+      <w:pPr>
+        <w:pStyle w:val="ListParagraph"/>
+        <w:numPr>
+          <w:ilvl w:val="0"/>
+          <w:numId w:val="2"/>
+        </w:numPr>
+      </w:pPr>
+      <w:r>
+        <w:t xml:space="preserve">On the left side of the Screen, select: </w:t>
+      </w:r>
+      <w:r>
+        <w:rPr>
+          <w:i/>
+        </w:rPr>
+        <w:t>Memory</w:t>
+      </w:r>
+      <w:r>
+        <w:t>.</w:t>
+      </w:r>
+    </w:p>
+    <w:p>
+      <w:pPr>
+        <w:pStyle w:val="ListParagraph"/>
+        <w:numPr>
+          <w:ilvl w:val="0"/>
+          <w:numId w:val="2"/>
+        </w:numPr>
+      </w:pPr>
+      <w:r>
+        <w:t>I</w:t>
+      </w:r>
+      <w:r>
+        <w:t>n the “Preserve Memory” section</w:t>
+      </w:r>
+      <w:r>
+        <w:t>,</w:t>
+      </w:r>
+      <w:r>
+        <w:t xml:space="preserve"> </w:t>
+      </w:r>
+      <w:r>
+        <w:t>check the check-box</w:t>
+      </w:r>
+      <w:r>
+        <w:t xml:space="preserve">: </w:t>
+      </w:r>
+      <w:r>
+        <w:rPr>
+          <w:i/>
+        </w:rPr>
+        <w:t>Preserve Flash on Program</w:t>
+      </w:r>
+      <w:r>
+        <w:t>.</w:t>
+      </w:r>
+    </w:p>
+    <w:p>
+      <w:pPr>
+        <w:pStyle w:val="ListParagraph"/>
+        <w:numPr>
+          <w:ilvl w:val="0"/>
+          <w:numId w:val="2"/>
+        </w:numPr>
+      </w:pPr>
+      <w:r>
+        <w:t xml:space="preserve">Select for a “Start Address”: </w:t>
+      </w:r>
+      <w:r>
+        <w:rPr>
+          <w:i/>
+        </w:rPr>
+        <w:t>0x200</w:t>
+      </w:r>
+      <w:r>
+        <w:t>.</w:t>
+      </w:r>
+    </w:p>
+    <w:p>
+      <w:pPr>
+        <w:pStyle w:val="ListParagraph"/>
+        <w:numPr>
+          <w:ilvl w:val="0"/>
+          <w:numId w:val="2"/>
+        </w:numPr>
+      </w:pPr>
+      <w:r>
+        <w:t xml:space="preserve">Select for an “End Address”: </w:t>
+      </w:r>
+      <w:r>
+        <w:rPr>
+          <w:i/>
+        </w:rPr>
+        <w:t>0x</w:t>
+      </w:r>
+      <w:r>
+        <w:rPr>
+          <w:i/>
+        </w:rPr>
+        <w:t>2</w:t>
+      </w:r>
+      <w:r>
+        <w:rPr>
+          <w:i/>
+        </w:rPr>
+        <w:t>FF</w:t>
+      </w:r>
+      <w:r>
+        <w:t>.</w:t>
+      </w:r>
+    </w:p>
+    <w:p>
+      <w:pPr>
+        <w:pStyle w:val="ListParagraph"/>
+        <w:numPr>
+          <w:ilvl w:val="0"/>
+          <w:numId w:val="2"/>
+        </w:numPr>
+      </w:pPr>
+      <w:r>
+        <w:t xml:space="preserve">On the left side of the Screen, select: </w:t>
+      </w:r>
+      <w:r>
+        <w:rPr>
+          <w:i/>
+        </w:rPr>
+        <w:t>Operate</w:t>
+      </w:r>
+      <w:r>
+        <w:t>.</w:t>
+      </w:r>
+    </w:p>
+    <w:p>
+      <w:pPr>
+        <w:pStyle w:val="ListParagraph"/>
+        <w:numPr>
+          <w:ilvl w:val="0"/>
+          <w:numId w:val="2"/>
+        </w:numPr>
+      </w:pPr>
+      <w:r>
+        <w:t xml:space="preserve">From the “Family” drop-down, select: </w:t>
+      </w:r>
+      <w:r>
+        <w:rPr>
+          <w:i/>
+        </w:rPr>
+        <w:t>16-bit DSCs (dsPIC33).</w:t>
+      </w:r>
+    </w:p>
+    <w:p>
+      <w:pPr>
+        <w:pStyle w:val="ListParagraph"/>
+        <w:numPr>
+          <w:ilvl w:val="0"/>
+          <w:numId w:val="2"/>
+        </w:numPr>
+      </w:pPr>
+      <w:r>
+        <w:t xml:space="preserve">From the “Device” drop-down, select: </w:t>
+      </w:r>
+      <w:r>
+        <w:rPr>
+          <w:i/>
+        </w:rPr>
+        <w:t>dsPIC33EV256GM102</w:t>
+      </w:r>
+      <w:r>
+        <w:t>.</w:t>
+      </w:r>
+    </w:p>
+    <w:p>
+      <w:pPr>
+        <w:pStyle w:val="ListParagraph"/>
+        <w:numPr>
+          <w:ilvl w:val="0"/>
+          <w:numId w:val="2"/>
+        </w:numPr>
+      </w:pPr>
+      <w:r>
+        <w:t>From the “Tool” drop-down, select the programming tool being used to program the target.</w:t>
+      </w:r>
+    </w:p>
+    <w:p>
+      <w:pPr>
+        <w:pStyle w:val="ListParagraph"/>
+        <w:numPr>
+          <w:ilvl w:val="0"/>
+          <w:numId w:val="2"/>
+        </w:numPr>
+      </w:pPr>
+      <w:r>
+        <w:t xml:space="preserve">Click the button: </w:t>
+      </w:r>
+      <w:r>
+        <w:rPr>
+          <w:i/>
+        </w:rPr>
+        <w:t>Apply</w:t>
+      </w:r>
+      <w:r>
+        <w:t>.</w:t>
+      </w:r>
+    </w:p>
+    <w:p>
+      <w:pPr>
+        <w:pStyle w:val="ListParagraph"/>
+        <w:numPr>
+          <w:ilvl w:val="0"/>
+          <w:numId w:val="2"/>
+        </w:numPr>
+      </w:pPr>
+      <w:r>
+        <w:t xml:space="preserve">Click the button: </w:t>
+      </w:r>
+      <w:r>
+        <w:rPr>
+          <w:i/>
+        </w:rPr>
+        <w:t>Connect</w:t>
+      </w:r>
+      <w:r>
+        <w:t>.</w:t>
+      </w:r>
+    </w:p>
+    <w:p>
+      <w:pPr>
+        <w:pStyle w:val="ListParagraph"/>
+        <w:numPr>
+          <w:ilvl w:val="0"/>
+          <w:numId w:val="2"/>
+        </w:numPr>
+      </w:pPr>
+      <w:r>
+        <w:t xml:space="preserve">If presented with the cautionary pop-up window on device voltage, select: </w:t>
+      </w:r>
+      <w:r>
+        <w:rPr>
+          <w:i/>
+        </w:rPr>
+        <w:t>Yes</w:t>
+      </w:r>
+      <w:r>
+        <w:t>.</w:t>
+      </w:r>
+    </w:p>
+    <w:p>
+      <w:pPr>
+        <w:pStyle w:val="ListParagraph"/>
+        <w:numPr>
+          <w:ilvl w:val="0"/>
+          <w:numId w:val="2"/>
+        </w:numPr>
+      </w:pPr>
+      <w:r>
+        <w:t xml:space="preserve">To the right of the “Source” label select button: </w:t>
+      </w:r>
+      <w:r>
+        <w:rPr>
+          <w:i/>
+        </w:rPr>
+        <w:t>Browse</w:t>
+      </w:r>
+      <w:r>
+        <w:t>.</w:t>
+      </w:r>
+    </w:p>
+    <w:p>
+      <w:pPr>
+        <w:pStyle w:val="ListParagraph"/>
+        <w:numPr>
+          <w:ilvl w:val="0"/>
+          <w:numId w:val="2"/>
+        </w:numPr>
+      </w:pPr>
+      <w:r>
+        <w:lastRenderedPageBreak/>
+        <w:t>Navigate to and select the required file to download to the target, for example:</w:t>
+      </w:r>
+      <w:r>
+        <w:br/>
+      </w:r>
+      <w:r>
+        <w:rPr>
+          <w:i/>
+        </w:rPr>
+        <w:t>C:\Users\Jon Watson\Documents\GitHub\dspic33-servo-can-node.X\dist\default\production\dspic33-servo-can-node.X.production.hex</w:t>
+      </w:r>
+    </w:p>
+    <w:p>
+      <w:pPr>
+        <w:pStyle w:val="ListParagraph"/>
+        <w:numPr>
+          <w:ilvl w:val="0"/>
+          <w:numId w:val="2"/>
+        </w:numPr>
+      </w:pPr>
+      <w:r>
+        <w:t xml:space="preserve">Program the target by selecting button: </w:t>
+      </w:r>
+      <w:r>
+        <w:rPr>
+          <w:i/>
+        </w:rPr>
+        <w:t>Program</w:t>
+      </w:r>
+      <w:r>
+        <w:t>.</w:t>
+      </w:r>
+    </w:p>
+    <w:p>
+      <w:r>
+        <w:t xml:space="preserve">The </w:t>
+      </w:r>
+      <w:r>
+        <w:t>re</w:t>
+      </w:r>
+      <w:r>
+        <w:t>programming operation is complete.  The below figure provides an example screenshot of the MPLAB IPE tool following the programming steps being completed</w:t>
+      </w:r>
+      <w:r>
+        <w:t xml:space="preserve"> (Note: from the “Output” window it can be verified that the expecte</w:t>
+      </w:r>
+      <w:bookmarkStart w:id="0" w:name="_GoBack"/>
+      <w:r>
+        <w:t xml:space="preserve">d </w:t>
+      </w:r>
+      <w:bookmarkEnd w:id="0"/>
+      <w:r>
+        <w:t>memory range was preserved)</w:t>
+      </w:r>
+      <w:r>
+        <w:t>:</w:t>
+      </w:r>
+    </w:p>
+    <w:p>
+      <w:r>
+        <w:rPr>
+          <w:noProof/>
+        </w:rPr>
+        <w:drawing>
+          <wp:inline distT="0" distB="0" distL="0" distR="0" wp14:anchorId="150F238E" wp14:editId="14254D9A">
+            <wp:extent cx="5943600" cy="4723130"/>
+            <wp:effectExtent l="0" t="0" r="0" b="1270"/>
+            <wp:docPr id="3" name="Picture 3"/>
+            <wp:cNvGraphicFramePr>
+              <a:graphicFrameLocks xmlns:a="http://schemas.openxmlformats.org/drawingml/2006/main" noChangeAspect="1"/>
+            </wp:cNvGraphicFramePr>
+            <a:graphic xmlns:a="http://schemas.openxmlformats.org/drawingml/2006/main">
+              <a:graphicData uri="http://schemas.openxmlformats.org/drawingml/2006/picture">
+                <pic:pic xmlns:pic="http://schemas.openxmlformats.org/drawingml/2006/picture">
+                  <pic:nvPicPr>
+                    <pic:cNvPr id="1" name=""/>
+                    <pic:cNvPicPr/>
+                  </pic:nvPicPr>
+                  <pic:blipFill>
+                    <a:blip r:embed="rId7"/>
+                    <a:stretch>
+                      <a:fillRect/>
+                    </a:stretch>
+                  </pic:blipFill>
+                  <pic:spPr>
+                    <a:xfrm>
+                      <a:off x="0" y="0"/>
+                      <a:ext cx="5943600" cy="4723130"/>
+                    </a:xfrm>
+                    <a:prstGeom prst="rect">
+                      <a:avLst/>
+                    </a:prstGeom>
+                  </pic:spPr>
+                </pic:pic>
+              </a:graphicData>
+            </a:graphic>
+          </wp:inline>
+        </w:drawing>
+      </w:r>
+    </w:p>
     <w:p/>
     <w:p/>
     <w:p/>
@@ -542,7 +1044,7 @@
 <file path=word/numbering.xml><?xml version="1.0" encoding="utf-8"?>
 <w:numbering xmlns:wpc="http://schemas.microsoft.com/office/word/2010/wordprocessingCanvas" xmlns:mc="http://schemas.openxmlformats.org/markup-compatibility/2006" xmlns:o="urn:schemas-microsoft-com:office:office" xmlns:r="http://schemas.openxmlformats.org/officeDocument/2006/relationships" xmlns:m="http://schemas.openxmlformats.org/officeDocument/2006/math" xmlns:v="urn:schemas-microsoft-com:vml" xmlns:wp14="http://schemas.microsoft.com/office/word/2010/wordprocessingDrawing" xmlns:wp="http://schemas.openxmlformats.org/drawingml/2006/wordprocessingDrawing" xmlns:w10="urn:schemas-microsoft-com:office:word" xmlns:w="http://schemas.openxmlformats.org/wordprocessingml/2006/main" xmlns:w14="http://schemas.microsoft.com/office/word/2010/wordml" xmlns:w15="http://schemas.microsoft.com/office/word/2012/wordml" xmlns:wpg="http://schemas.microsoft.com/office/word/2010/wordprocessingGroup" xmlns:wpi="http://schemas.microsoft.com/office/word/2010/wordprocessingInk" xmlns:wne="http://schemas.microsoft.com/office/word/2006/wordml" xmlns:wps="http://schemas.microsoft.com/office/word/2010/wordprocessingShape" mc:Ignorable="w14 w15 wp14">
   <w:abstractNum w:abstractNumId="0" w15:restartNumberingAfterBreak="0">
-    <w:nsid w:val="7C151430"/>
+    <w:nsid w:val="0E191516"/>
     <w:multiLevelType w:val="hybridMultilevel"/>
     <w:tmpl w:val="6E26312E"/>
     <w:lvl w:ilvl="0" w:tplc="0409000F">
@@ -630,7 +1132,99 @@
       </w:pPr>
     </w:lvl>
   </w:abstractNum>
+  <w:abstractNum w:abstractNumId="1" w15:restartNumberingAfterBreak="0">
+    <w:nsid w:val="7C151430"/>
+    <w:multiLevelType w:val="hybridMultilevel"/>
+    <w:tmpl w:val="6E26312E"/>
+    <w:lvl w:ilvl="0" w:tplc="0409000F">
+      <w:start w:val="1"/>
+      <w:numFmt w:val="decimal"/>
+      <w:lvlText w:val="%1."/>
+      <w:lvlJc w:val="left"/>
+      <w:pPr>
+        <w:ind w:left="720" w:hanging="360"/>
+      </w:pPr>
+      <w:rPr>
+        <w:rFonts w:hint="default"/>
+      </w:rPr>
+    </w:lvl>
+    <w:lvl w:ilvl="1" w:tplc="04090019">
+      <w:start w:val="1"/>
+      <w:numFmt w:val="lowerLetter"/>
+      <w:lvlText w:val="%2."/>
+      <w:lvlJc w:val="left"/>
+      <w:pPr>
+        <w:ind w:left="1440" w:hanging="360"/>
+      </w:pPr>
+    </w:lvl>
+    <w:lvl w:ilvl="2" w:tplc="0409001B" w:tentative="1">
+      <w:start w:val="1"/>
+      <w:numFmt w:val="lowerRoman"/>
+      <w:lvlText w:val="%3."/>
+      <w:lvlJc w:val="right"/>
+      <w:pPr>
+        <w:ind w:left="2160" w:hanging="180"/>
+      </w:pPr>
+    </w:lvl>
+    <w:lvl w:ilvl="3" w:tplc="0409000F" w:tentative="1">
+      <w:start w:val="1"/>
+      <w:numFmt w:val="decimal"/>
+      <w:lvlText w:val="%4."/>
+      <w:lvlJc w:val="left"/>
+      <w:pPr>
+        <w:ind w:left="2880" w:hanging="360"/>
+      </w:pPr>
+    </w:lvl>
+    <w:lvl w:ilvl="4" w:tplc="04090019" w:tentative="1">
+      <w:start w:val="1"/>
+      <w:numFmt w:val="lowerLetter"/>
+      <w:lvlText w:val="%5."/>
+      <w:lvlJc w:val="left"/>
+      <w:pPr>
+        <w:ind w:left="3600" w:hanging="360"/>
+      </w:pPr>
+    </w:lvl>
+    <w:lvl w:ilvl="5" w:tplc="0409001B" w:tentative="1">
+      <w:start w:val="1"/>
+      <w:numFmt w:val="lowerRoman"/>
+      <w:lvlText w:val="%6."/>
+      <w:lvlJc w:val="right"/>
+      <w:pPr>
+        <w:ind w:left="4320" w:hanging="180"/>
+      </w:pPr>
+    </w:lvl>
+    <w:lvl w:ilvl="6" w:tplc="0409000F" w:tentative="1">
+      <w:start w:val="1"/>
+      <w:numFmt w:val="decimal"/>
+      <w:lvlText w:val="%7."/>
+      <w:lvlJc w:val="left"/>
+      <w:pPr>
+        <w:ind w:left="5040" w:hanging="360"/>
+      </w:pPr>
+    </w:lvl>
+    <w:lvl w:ilvl="7" w:tplc="04090019" w:tentative="1">
+      <w:start w:val="1"/>
+      <w:numFmt w:val="lowerLetter"/>
+      <w:lvlText w:val="%8."/>
+      <w:lvlJc w:val="left"/>
+      <w:pPr>
+        <w:ind w:left="5760" w:hanging="360"/>
+      </w:pPr>
+    </w:lvl>
+    <w:lvl w:ilvl="8" w:tplc="0409001B" w:tentative="1">
+      <w:start w:val="1"/>
+      <w:numFmt w:val="lowerRoman"/>
+      <w:lvlText w:val="%9."/>
+      <w:lvlJc w:val="right"/>
+      <w:pPr>
+        <w:ind w:left="6480" w:hanging="180"/>
+      </w:pPr>
+    </w:lvl>
+  </w:abstractNum>
   <w:num w:numId="1">
+    <w:abstractNumId w:val="1"/>
+  </w:num>
+  <w:num w:numId="2">
     <w:abstractNumId w:val="0"/>
   </w:num>
 </w:numbering>
@@ -1102,6 +1696,29 @@
       <w:contextualSpacing/>
     </w:pPr>
   </w:style>
+  <w:style w:type="character" w:styleId="Hyperlink">
+    <w:name w:val="Hyperlink"/>
+    <w:basedOn w:val="DefaultParagraphFont"/>
+    <w:uiPriority w:val="99"/>
+    <w:unhideWhenUsed/>
+    <w:rsid w:val="005970ED"/>
+    <w:rPr>
+      <w:color w:val="0563C1" w:themeColor="hyperlink"/>
+      <w:u w:val="single"/>
+    </w:rPr>
+  </w:style>
+  <w:style w:type="character" w:styleId="FollowedHyperlink">
+    <w:name w:val="FollowedHyperlink"/>
+    <w:basedOn w:val="DefaultParagraphFont"/>
+    <w:uiPriority w:val="99"/>
+    <w:semiHidden/>
+    <w:unhideWhenUsed/>
+    <w:rsid w:val="005970ED"/>
+    <w:rPr>
+      <w:color w:val="954F72" w:themeColor="followedHyperlink"/>
+      <w:u w:val="single"/>
+    </w:rPr>
+  </w:style>
 </w:styles>
 </file>
 

</xml_diff>